<commit_message>
Add 2nd chapter of the explanatory note
</commit_message>
<xml_diff>
--- a/Documents/ПЗ.docx
+++ b/Documents/ПЗ.docx
@@ -4,18 +4,1268 @@
   <w:body>
     <w:p>
       <w:pPr>
-        <w:rPr>
-          <w:rFonts w:ascii="Times New Roman" w:hAnsi="Times New Roman" w:cs="Times New Roman"/>
-          <w:sz w:val="28"/>
-          <w:szCs w:val="28"/>
-        </w:rPr>
-      </w:pPr>
-      <w:r>
-        <w:rPr>
-          <w:rFonts w:ascii="Times New Roman" w:hAnsi="Times New Roman" w:cs="Times New Roman"/>
-          <w:sz w:val="28"/>
-          <w:szCs w:val="28"/>
-        </w:rPr>
+        <w:shd w:val="clear" w:color="auto" w:fill="FFFFFF"/>
+        <w:spacing w:after="0" w:line="240" w:lineRule="auto"/>
+        <w:jc w:val="center"/>
+        <w:rPr>
+          <w:rFonts w:ascii="Times New Roman" w:hAnsi="Times New Roman" w:cs="Times New Roman"/>
+          <w:color w:val="000000"/>
+          <w:spacing w:val="-3"/>
+          <w:sz w:val="28"/>
+          <w:szCs w:val="28"/>
+        </w:rPr>
+      </w:pPr>
+      <w:bookmarkStart w:id="0" w:name="_GoBack"/>
+      <w:bookmarkStart w:id="1" w:name="_Hlk11262785"/>
+      <w:bookmarkEnd w:id="0"/>
+      <w:r>
+        <w:rPr>
+          <w:rFonts w:ascii="Times New Roman" w:hAnsi="Times New Roman" w:cs="Times New Roman"/>
+          <w:color w:val="000000"/>
+          <w:spacing w:val="-3"/>
+          <w:sz w:val="28"/>
+          <w:szCs w:val="28"/>
+        </w:rPr>
+        <w:t>Министерство образования и науки Российской Федерации</w:t>
+      </w:r>
+    </w:p>
+    <w:p>
+      <w:pPr>
+        <w:shd w:val="clear" w:color="auto" w:fill="FFFFFF"/>
+        <w:spacing w:after="0" w:line="240" w:lineRule="auto"/>
+        <w:jc w:val="center"/>
+        <w:rPr>
+          <w:rFonts w:ascii="Times New Roman" w:hAnsi="Times New Roman" w:cs="Times New Roman"/>
+          <w:color w:val="000000"/>
+          <w:spacing w:val="-3"/>
+          <w:sz w:val="28"/>
+          <w:szCs w:val="28"/>
+        </w:rPr>
+      </w:pPr>
+      <w:r>
+        <w:rPr>
+          <w:rFonts w:ascii="Times New Roman" w:hAnsi="Times New Roman" w:cs="Times New Roman"/>
+          <w:color w:val="000000"/>
+          <w:spacing w:val="-3"/>
+          <w:sz w:val="28"/>
+          <w:szCs w:val="28"/>
+        </w:rPr>
+        <w:t>ФГБ ОУ ВПО «Волгоградский государственный технический университет»</w:t>
+      </w:r>
+    </w:p>
+    <w:p>
+      <w:pPr>
+        <w:shd w:val="clear" w:color="auto" w:fill="FFFFFF"/>
+        <w:spacing w:after="0" w:line="240" w:lineRule="auto"/>
+        <w:jc w:val="center"/>
+        <w:rPr>
+          <w:rFonts w:ascii="Times New Roman" w:hAnsi="Times New Roman" w:cs="Times New Roman"/>
+          <w:color w:val="000000"/>
+          <w:spacing w:val="-3"/>
+          <w:sz w:val="28"/>
+          <w:szCs w:val="28"/>
+        </w:rPr>
+      </w:pPr>
+      <w:r>
+        <w:rPr>
+          <w:rFonts w:ascii="Times New Roman" w:hAnsi="Times New Roman" w:cs="Times New Roman"/>
+          <w:color w:val="000000"/>
+          <w:spacing w:val="-3"/>
+          <w:sz w:val="28"/>
+          <w:szCs w:val="28"/>
+        </w:rPr>
+        <w:t>Кафедра Системы автоматизированного проектирования</w:t>
+      </w:r>
+    </w:p>
+    <w:p>
+      <w:pPr>
+        <w:shd w:val="clear" w:color="auto" w:fill="FFFFFF"/>
+        <w:spacing w:after="0" w:line="240" w:lineRule="auto"/>
+        <w:jc w:val="center"/>
+        <w:rPr>
+          <w:rFonts w:ascii="Times New Roman" w:hAnsi="Times New Roman" w:cs="Times New Roman"/>
+          <w:color w:val="000000"/>
+          <w:spacing w:val="-3"/>
+          <w:sz w:val="28"/>
+          <w:szCs w:val="28"/>
+        </w:rPr>
+      </w:pPr>
+      <w:r>
+        <w:rPr>
+          <w:rFonts w:ascii="Times New Roman" w:hAnsi="Times New Roman" w:cs="Times New Roman"/>
+          <w:color w:val="000000"/>
+          <w:spacing w:val="-3"/>
+          <w:sz w:val="28"/>
+          <w:szCs w:val="28"/>
+        </w:rPr>
+        <w:t>и поискового конструирования</w:t>
+      </w:r>
+    </w:p>
+    <w:tbl>
+      <w:tblPr>
+        <w:tblW w:w="0" w:type="auto"/>
+        <w:tblLayout w:type="fixed"/>
+        <w:tblLook w:val="01E0"/>
+      </w:tblPr>
+      <w:tblGrid>
+        <w:gridCol w:w="4644"/>
+        <w:gridCol w:w="4925"/>
+      </w:tblGrid>
+      <w:tr>
+        <w:tc>
+          <w:tcPr>
+            <w:tcW w:w="4644" w:type="dxa"/>
+          </w:tcPr>
+          <w:p>
+            <w:pPr>
+              <w:jc w:val="center"/>
+              <w:rPr>
+                <w:color w:val="000000"/>
+                <w:spacing w:val="-3"/>
+                <w:szCs w:val="28"/>
+              </w:rPr>
+            </w:pPr>
+          </w:p>
+        </w:tc>
+        <w:tc>
+          <w:tcPr>
+            <w:tcW w:w="4925" w:type="dxa"/>
+          </w:tcPr>
+          <w:p>
+            <w:pPr>
+              <w:spacing w:line="240" w:lineRule="auto"/>
+              <w:jc w:val="center"/>
+              <w:rPr>
+                <w:color w:val="000000"/>
+                <w:spacing w:val="-3"/>
+                <w:szCs w:val="28"/>
+              </w:rPr>
+            </w:pPr>
+          </w:p>
+          <w:p>
+            <w:pPr>
+              <w:spacing w:after="0" w:line="240" w:lineRule="auto"/>
+              <w:jc w:val="center"/>
+              <w:rPr>
+                <w:rFonts w:ascii="Times New Roman" w:hAnsi="Times New Roman" w:cs="Times New Roman"/>
+                <w:color w:val="000000"/>
+                <w:spacing w:val="-3"/>
+                <w:sz w:val="28"/>
+                <w:szCs w:val="28"/>
+              </w:rPr>
+            </w:pPr>
+            <w:r>
+              <w:rPr>
+                <w:rFonts w:ascii="Times New Roman" w:hAnsi="Times New Roman" w:cs="Times New Roman"/>
+                <w:color w:val="000000"/>
+                <w:spacing w:val="-3"/>
+                <w:sz w:val="28"/>
+                <w:szCs w:val="28"/>
+              </w:rPr>
+              <w:t>Утверждаю</w:t>
+            </w:r>
+          </w:p>
+          <w:p>
+            <w:pPr>
+              <w:spacing w:after="0" w:line="240" w:lineRule="auto"/>
+              <w:jc w:val="center"/>
+              <w:rPr>
+                <w:rFonts w:ascii="Times New Roman" w:hAnsi="Times New Roman" w:cs="Times New Roman"/>
+                <w:color w:val="000000"/>
+                <w:spacing w:val="-3"/>
+                <w:sz w:val="28"/>
+                <w:szCs w:val="28"/>
+              </w:rPr>
+            </w:pPr>
+            <w:r>
+              <w:rPr>
+                <w:rFonts w:ascii="Times New Roman" w:hAnsi="Times New Roman" w:cs="Times New Roman"/>
+                <w:color w:val="000000"/>
+                <w:spacing w:val="-3"/>
+                <w:sz w:val="28"/>
+                <w:szCs w:val="28"/>
+              </w:rPr>
+              <w:t>Зав. кафедрой САПР и ПК</w:t>
+            </w:r>
+          </w:p>
+          <w:p>
+            <w:pPr>
+              <w:spacing w:after="0" w:line="240" w:lineRule="auto"/>
+              <w:jc w:val="center"/>
+              <w:rPr>
+                <w:rFonts w:ascii="Times New Roman" w:hAnsi="Times New Roman" w:cs="Times New Roman"/>
+                <w:color w:val="000000"/>
+                <w:spacing w:val="-3"/>
+                <w:sz w:val="28"/>
+                <w:szCs w:val="28"/>
+              </w:rPr>
+            </w:pPr>
+            <w:r>
+              <w:rPr>
+                <w:rFonts w:ascii="Times New Roman" w:hAnsi="Times New Roman" w:cs="Times New Roman"/>
+                <w:color w:val="000000"/>
+                <w:spacing w:val="-3"/>
+                <w:sz w:val="28"/>
+                <w:szCs w:val="28"/>
+              </w:rPr>
+              <w:t>М. В. Щербаков</w:t>
+            </w:r>
+          </w:p>
+          <w:p>
+            <w:pPr>
+              <w:spacing w:after="0" w:line="240" w:lineRule="auto"/>
+              <w:jc w:val="center"/>
+              <w:rPr>
+                <w:rFonts w:ascii="Times New Roman" w:hAnsi="Times New Roman" w:cs="Times New Roman"/>
+                <w:color w:val="000000"/>
+                <w:spacing w:val="-3"/>
+                <w:sz w:val="28"/>
+                <w:szCs w:val="28"/>
+              </w:rPr>
+            </w:pPr>
+            <w:r>
+              <w:rPr>
+                <w:rFonts w:ascii="Times New Roman" w:hAnsi="Times New Roman" w:cs="Times New Roman"/>
+                <w:color w:val="000000"/>
+                <w:spacing w:val="-3"/>
+                <w:sz w:val="28"/>
+                <w:szCs w:val="28"/>
+              </w:rPr>
+              <w:t>_________________</w:t>
+            </w:r>
+          </w:p>
+          <w:p>
+            <w:pPr>
+              <w:shd w:val="clear" w:color="auto" w:fill="FFFFFF"/>
+              <w:tabs>
+                <w:tab w:val="left" w:leader="underscore" w:pos="3038"/>
+                <w:tab w:val="left" w:pos="5741"/>
+              </w:tabs>
+              <w:spacing w:after="0" w:line="240" w:lineRule="auto"/>
+              <w:jc w:val="center"/>
+              <w:rPr>
+                <w:rFonts w:ascii="Times New Roman" w:hAnsi="Times New Roman" w:cs="Times New Roman"/>
+                <w:sz w:val="18"/>
+                <w:szCs w:val="18"/>
+              </w:rPr>
+            </w:pPr>
+            <w:r>
+              <w:rPr>
+                <w:rFonts w:ascii="Times New Roman" w:hAnsi="Times New Roman" w:cs="Times New Roman"/>
+                <w:sz w:val="28"/>
+                <w:szCs w:val="28"/>
+              </w:rPr>
+              <w:t xml:space="preserve"> </w:t>
+            </w:r>
+            <w:r>
+              <w:rPr>
+                <w:rFonts w:ascii="Times New Roman" w:hAnsi="Times New Roman" w:cs="Times New Roman"/>
+                <w:sz w:val="18"/>
+                <w:szCs w:val="18"/>
+              </w:rPr>
+              <w:t>(подпись, инициалы и фамилия)</w:t>
+            </w:r>
+          </w:p>
+          <w:p>
+            <w:pPr>
+              <w:shd w:val="clear" w:color="auto" w:fill="FFFFFF"/>
+              <w:tabs>
+                <w:tab w:val="left" w:leader="underscore" w:pos="3038"/>
+                <w:tab w:val="left" w:pos="5741"/>
+              </w:tabs>
+              <w:spacing w:after="0" w:line="240" w:lineRule="auto"/>
+              <w:jc w:val="center"/>
+              <w:rPr>
+                <w:rFonts w:ascii="Times New Roman" w:hAnsi="Times New Roman" w:cs="Times New Roman"/>
+                <w:sz w:val="18"/>
+                <w:szCs w:val="18"/>
+              </w:rPr>
+            </w:pPr>
+          </w:p>
+          <w:p>
+            <w:pPr>
+              <w:shd w:val="clear" w:color="auto" w:fill="FFFFFF"/>
+              <w:tabs>
+                <w:tab w:val="left" w:leader="underscore" w:pos="3038"/>
+                <w:tab w:val="left" w:pos="5741"/>
+              </w:tabs>
+              <w:spacing w:after="0" w:line="240" w:lineRule="auto"/>
+              <w:jc w:val="center"/>
+              <w:rPr>
+                <w:rFonts w:ascii="Times New Roman" w:hAnsi="Times New Roman" w:cs="Times New Roman"/>
+                <w:sz w:val="28"/>
+                <w:szCs w:val="28"/>
+              </w:rPr>
+            </w:pPr>
+            <w:r>
+              <w:rPr>
+                <w:rFonts w:ascii="Times New Roman" w:hAnsi="Times New Roman" w:cs="Times New Roman"/>
+                <w:sz w:val="28"/>
+                <w:szCs w:val="28"/>
+              </w:rPr>
+              <w:t>________________</w:t>
+            </w:r>
+          </w:p>
+          <w:p>
+            <w:pPr>
+              <w:shd w:val="clear" w:color="auto" w:fill="FFFFFF"/>
+              <w:tabs>
+                <w:tab w:val="left" w:leader="underscore" w:pos="3038"/>
+                <w:tab w:val="left" w:pos="5741"/>
+              </w:tabs>
+              <w:spacing w:after="0" w:line="240" w:lineRule="auto"/>
+              <w:jc w:val="center"/>
+              <w:rPr>
+                <w:sz w:val="18"/>
+                <w:szCs w:val="18"/>
+              </w:rPr>
+            </w:pPr>
+            <w:r>
+              <w:rPr>
+                <w:rFonts w:ascii="Times New Roman" w:hAnsi="Times New Roman" w:cs="Times New Roman"/>
+                <w:color w:val="000000"/>
+                <w:spacing w:val="-1"/>
+                <w:sz w:val="28"/>
+                <w:szCs w:val="28"/>
+              </w:rPr>
+              <w:t xml:space="preserve">       </w:t>
+            </w:r>
+            <w:r>
+              <w:rPr>
+                <w:rFonts w:ascii="Times New Roman" w:hAnsi="Times New Roman" w:cs="Times New Roman"/>
+                <w:color w:val="000000"/>
+                <w:spacing w:val="-1"/>
+                <w:sz w:val="18"/>
+                <w:szCs w:val="18"/>
+              </w:rPr>
+              <w:t>(дата)</w:t>
+            </w:r>
+          </w:p>
+        </w:tc>
+      </w:tr>
+    </w:tbl>
+    <w:p>
+      <w:pPr>
+        <w:shd w:val="clear" w:color="auto" w:fill="FFFFFF"/>
+        <w:jc w:val="center"/>
+        <w:rPr>
+          <w:b/>
+          <w:szCs w:val="28"/>
+        </w:rPr>
+      </w:pPr>
+    </w:p>
+    <w:p>
+      <w:pPr>
+        <w:shd w:val="clear" w:color="auto" w:fill="FFFFFF"/>
+        <w:spacing w:line="240" w:lineRule="auto"/>
+        <w:jc w:val="center"/>
+        <w:rPr>
+          <w:rFonts w:ascii="Times New Roman" w:hAnsi="Times New Roman" w:cs="Times New Roman"/>
+          <w:b/>
+          <w:sz w:val="28"/>
+          <w:szCs w:val="28"/>
+        </w:rPr>
+      </w:pPr>
+      <w:r>
+        <w:rPr>
+          <w:rFonts w:ascii="Times New Roman" w:hAnsi="Times New Roman" w:cs="Times New Roman"/>
+          <w:b/>
+          <w:sz w:val="28"/>
+          <w:szCs w:val="28"/>
+        </w:rPr>
+        <w:t>ПОЯСНИТЕЛЬНАЯ ЗАПИСКА</w:t>
+      </w:r>
+    </w:p>
+    <w:p>
+      <w:pPr>
+        <w:shd w:val="clear" w:color="auto" w:fill="FFFFFF"/>
+        <w:spacing w:line="240" w:lineRule="auto"/>
+        <w:jc w:val="center"/>
+        <w:rPr>
+          <w:rFonts w:ascii="Times New Roman" w:hAnsi="Times New Roman" w:cs="Times New Roman"/>
+          <w:sz w:val="28"/>
+          <w:szCs w:val="28"/>
+        </w:rPr>
+      </w:pPr>
+      <w:r>
+        <w:rPr>
+          <w:rFonts w:ascii="Times New Roman" w:hAnsi="Times New Roman" w:cs="Times New Roman"/>
+          <w:sz w:val="28"/>
+          <w:szCs w:val="28"/>
+          <w:u w:val="single"/>
+        </w:rPr>
+        <w:t xml:space="preserve">к      выпускной работе бакалавра             </w:t>
+      </w:r>
+      <w:r>
+        <w:rPr>
+          <w:rFonts w:ascii="Times New Roman" w:hAnsi="Times New Roman" w:cs="Times New Roman"/>
+          <w:sz w:val="28"/>
+          <w:szCs w:val="28"/>
+        </w:rPr>
+        <w:t xml:space="preserve"> на тему</w:t>
+      </w:r>
+    </w:p>
+    <w:p>
+      <w:pPr>
+        <w:shd w:val="clear" w:color="auto" w:fill="FFFFFF"/>
+        <w:tabs>
+          <w:tab w:val="left" w:leader="underscore" w:pos="5698"/>
+          <w:tab w:val="left" w:leader="underscore" w:pos="8237"/>
+        </w:tabs>
+        <w:spacing w:line="240" w:lineRule="auto"/>
+        <w:ind w:left="82"/>
+        <w:jc w:val="center"/>
+        <w:rPr>
+          <w:rFonts w:ascii="Times New Roman" w:hAnsi="Times New Roman" w:cs="Times New Roman"/>
+          <w:color w:val="000000"/>
+          <w:spacing w:val="-3"/>
+          <w:sz w:val="28"/>
+          <w:szCs w:val="28"/>
+        </w:rPr>
+      </w:pPr>
+      <w:r>
+        <w:rPr>
+          <w:rFonts w:ascii="Times New Roman" w:hAnsi="Times New Roman" w:cs="Times New Roman"/>
+          <w:color w:val="000000"/>
+          <w:spacing w:val="-3"/>
+          <w:sz w:val="28"/>
+          <w:szCs w:val="28"/>
+        </w:rPr>
+        <w:t>(наименование работы)</w:t>
+      </w:r>
+    </w:p>
+    <w:p>
+      <w:pPr>
+        <w:shd w:val="clear" w:color="auto" w:fill="FFFFFF"/>
+        <w:tabs>
+          <w:tab w:val="left" w:leader="underscore" w:pos="5698"/>
+          <w:tab w:val="left" w:leader="underscore" w:pos="8237"/>
+        </w:tabs>
+        <w:spacing w:line="240" w:lineRule="auto"/>
+        <w:jc w:val="center"/>
+        <w:rPr>
+          <w:rFonts w:ascii="Times New Roman" w:hAnsi="Times New Roman" w:cs="Times New Roman"/>
+          <w:color w:val="000000"/>
+          <w:spacing w:val="-3"/>
+          <w:sz w:val="28"/>
+          <w:szCs w:val="28"/>
+          <w:u w:val="single"/>
+        </w:rPr>
+      </w:pPr>
+      <w:r>
+        <w:rPr>
+          <w:rFonts w:ascii="Times New Roman" w:hAnsi="Times New Roman" w:cs="Times New Roman"/>
+          <w:color w:val="000000"/>
+          <w:spacing w:val="-3"/>
+          <w:sz w:val="28"/>
+          <w:szCs w:val="28"/>
+          <w:u w:val="single"/>
+        </w:rPr>
+        <w:t>Разработка мобильного приложения для развития навыков совершения покупок для людей с ограниченными интеллектуальными возможностями</w:t>
+      </w:r>
+    </w:p>
+    <w:p>
+      <w:pPr>
+        <w:shd w:val="clear" w:color="auto" w:fill="FFFFFF"/>
+        <w:tabs>
+          <w:tab w:val="left" w:leader="underscore" w:pos="5698"/>
+          <w:tab w:val="left" w:leader="underscore" w:pos="8647"/>
+        </w:tabs>
+        <w:spacing w:line="240" w:lineRule="auto"/>
+        <w:ind w:left="82"/>
+        <w:rPr>
+          <w:rFonts w:ascii="Times New Roman" w:hAnsi="Times New Roman" w:cs="Times New Roman"/>
+          <w:color w:val="000000"/>
+          <w:spacing w:val="-3"/>
+          <w:sz w:val="28"/>
+          <w:szCs w:val="28"/>
+        </w:rPr>
+      </w:pPr>
+    </w:p>
+    <w:p>
+      <w:pPr>
+        <w:shd w:val="clear" w:color="auto" w:fill="FFFFFF"/>
+        <w:tabs>
+          <w:tab w:val="left" w:leader="underscore" w:pos="5698"/>
+          <w:tab w:val="left" w:leader="underscore" w:pos="8647"/>
+        </w:tabs>
+        <w:spacing w:line="240" w:lineRule="auto"/>
+        <w:rPr>
+          <w:rFonts w:ascii="Times New Roman" w:hAnsi="Times New Roman" w:cs="Times New Roman"/>
+          <w:sz w:val="28"/>
+          <w:szCs w:val="28"/>
+        </w:rPr>
+      </w:pPr>
+      <w:r>
+        <w:rPr>
+          <w:rFonts w:ascii="Times New Roman" w:hAnsi="Times New Roman" w:cs="Times New Roman"/>
+          <w:color w:val="000000"/>
+          <w:spacing w:val="-3"/>
+          <w:sz w:val="28"/>
+          <w:szCs w:val="28"/>
+        </w:rPr>
+        <w:t>Автор</w:t>
+      </w:r>
+      <w:r>
+        <w:rPr>
+          <w:rFonts w:ascii="Times New Roman" w:hAnsi="Times New Roman" w:cs="Times New Roman"/>
+          <w:color w:val="000000"/>
+          <w:sz w:val="28"/>
+          <w:szCs w:val="28"/>
+        </w:rPr>
+        <w:tab/>
+        <w:t>_____</w:t>
+      </w:r>
+      <w:r>
+        <w:rPr>
+          <w:rFonts w:ascii="Times New Roman" w:hAnsi="Times New Roman" w:cs="Times New Roman"/>
+          <w:color w:val="000000"/>
+          <w:sz w:val="28"/>
+          <w:szCs w:val="28"/>
+          <w:u w:val="single"/>
+        </w:rPr>
+        <w:t>А.А. Воронина</w:t>
+      </w:r>
+      <w:r>
+        <w:rPr>
+          <w:rFonts w:ascii="Times New Roman" w:hAnsi="Times New Roman" w:cs="Times New Roman"/>
+          <w:color w:val="000000"/>
+          <w:sz w:val="28"/>
+          <w:szCs w:val="28"/>
+        </w:rPr>
+        <w:t>________</w:t>
+      </w:r>
+    </w:p>
+    <w:p>
+      <w:pPr>
+        <w:shd w:val="clear" w:color="auto" w:fill="FFFFFF"/>
+        <w:spacing w:line="240" w:lineRule="auto"/>
+        <w:ind w:right="2693"/>
+        <w:rPr>
+          <w:rFonts w:ascii="Times New Roman" w:hAnsi="Times New Roman" w:cs="Times New Roman"/>
+          <w:sz w:val="28"/>
+          <w:szCs w:val="28"/>
+        </w:rPr>
+      </w:pPr>
+      <w:r>
+        <w:rPr>
+          <w:rFonts w:ascii="Times New Roman" w:hAnsi="Times New Roman" w:cs="Times New Roman"/>
+          <w:color w:val="000000"/>
+          <w:spacing w:val="-2"/>
+          <w:sz w:val="28"/>
+          <w:szCs w:val="28"/>
+        </w:rPr>
+        <w:t>(подпись и дата подписания</w:t>
+      </w:r>
+      <w:proofErr w:type="gramStart"/>
+      <w:r>
+        <w:rPr>
+          <w:rFonts w:ascii="Times New Roman" w:hAnsi="Times New Roman" w:cs="Times New Roman"/>
+          <w:color w:val="000000"/>
+          <w:spacing w:val="-2"/>
+          <w:sz w:val="28"/>
+          <w:szCs w:val="28"/>
+        </w:rPr>
+        <w:t>)(</w:t>
+      </w:r>
+      <w:proofErr w:type="spellStart"/>
+      <w:proofErr w:type="gramEnd"/>
+      <w:r>
+        <w:rPr>
+          <w:rFonts w:ascii="Times New Roman" w:hAnsi="Times New Roman" w:cs="Times New Roman"/>
+          <w:color w:val="000000"/>
+          <w:spacing w:val="-2"/>
+          <w:sz w:val="28"/>
+          <w:szCs w:val="28"/>
+        </w:rPr>
+        <w:t>инициалыи</w:t>
+      </w:r>
+      <w:proofErr w:type="spellEnd"/>
+      <w:r>
+        <w:rPr>
+          <w:rFonts w:ascii="Times New Roman" w:hAnsi="Times New Roman" w:cs="Times New Roman"/>
+          <w:color w:val="000000"/>
+          <w:spacing w:val="-2"/>
+          <w:sz w:val="28"/>
+          <w:szCs w:val="28"/>
+        </w:rPr>
+        <w:t xml:space="preserve"> фамилия)</w:t>
+      </w:r>
+    </w:p>
+    <w:p>
+      <w:pPr>
+        <w:pStyle w:val="4"/>
+        <w:jc w:val="left"/>
+        <w:rPr>
+          <w:u w:val="single"/>
+        </w:rPr>
+      </w:pPr>
+      <w:r>
+        <w:rPr>
+          <w:color w:val="000000"/>
+          <w:spacing w:val="-1"/>
+        </w:rPr>
+        <w:t xml:space="preserve">Обозначение </w:t>
+      </w:r>
+      <w:r>
+        <w:rPr>
+          <w:color w:val="000000"/>
+          <w:spacing w:val="-1"/>
+          <w:u w:val="single"/>
+        </w:rPr>
+        <w:tab/>
+      </w:r>
+      <w:r>
+        <w:rPr>
+          <w:u w:val="single"/>
+        </w:rPr>
+        <w:t>ВРБ — 40 461 806 — 10.27— 06 — 19.81</w:t>
+      </w:r>
+    </w:p>
+    <w:p>
+      <w:pPr>
+        <w:shd w:val="clear" w:color="auto" w:fill="FFFFFF"/>
+        <w:spacing w:line="240" w:lineRule="auto"/>
+        <w:jc w:val="center"/>
+        <w:rPr>
+          <w:rFonts w:ascii="Times New Roman" w:hAnsi="Times New Roman" w:cs="Times New Roman"/>
+          <w:sz w:val="28"/>
+          <w:szCs w:val="28"/>
+        </w:rPr>
+      </w:pPr>
+      <w:r>
+        <w:rPr>
+          <w:rFonts w:ascii="Times New Roman" w:hAnsi="Times New Roman" w:cs="Times New Roman"/>
+          <w:color w:val="000000"/>
+          <w:spacing w:val="-2"/>
+          <w:sz w:val="28"/>
+          <w:szCs w:val="28"/>
+        </w:rPr>
+        <w:t>(код документа)</w:t>
+      </w:r>
+    </w:p>
+    <w:p>
+      <w:pPr>
+        <w:shd w:val="clear" w:color="auto" w:fill="FFFFFF"/>
+        <w:tabs>
+          <w:tab w:val="left" w:pos="1280"/>
+          <w:tab w:val="left" w:leader="underscore" w:pos="5477"/>
+        </w:tabs>
+        <w:spacing w:line="240" w:lineRule="auto"/>
+        <w:rPr>
+          <w:rFonts w:ascii="Times New Roman" w:hAnsi="Times New Roman" w:cs="Times New Roman"/>
+          <w:color w:val="000000"/>
+          <w:sz w:val="28"/>
+          <w:szCs w:val="28"/>
+          <w:u w:val="single"/>
+        </w:rPr>
+      </w:pPr>
+      <w:r>
+        <w:rPr>
+          <w:rFonts w:ascii="Times New Roman" w:hAnsi="Times New Roman" w:cs="Times New Roman"/>
+          <w:color w:val="000000"/>
+          <w:sz w:val="28"/>
+          <w:szCs w:val="28"/>
+        </w:rPr>
+        <w:t>Группа</w:t>
+      </w:r>
+      <w:r>
+        <w:rPr>
+          <w:rFonts w:ascii="Times New Roman" w:hAnsi="Times New Roman" w:cs="Times New Roman"/>
+          <w:color w:val="000000"/>
+          <w:sz w:val="28"/>
+          <w:szCs w:val="28"/>
+          <w:u w:val="single"/>
+        </w:rPr>
+        <w:t>ИВТ-463</w:t>
+      </w:r>
+    </w:p>
+    <w:p>
+      <w:pPr>
+        <w:shd w:val="clear" w:color="auto" w:fill="FFFFFF"/>
+        <w:tabs>
+          <w:tab w:val="left" w:pos="1280"/>
+          <w:tab w:val="left" w:leader="underscore" w:pos="5477"/>
+        </w:tabs>
+        <w:spacing w:line="240" w:lineRule="auto"/>
+        <w:ind w:firstLine="142"/>
+        <w:rPr>
+          <w:rFonts w:ascii="Times New Roman" w:hAnsi="Times New Roman" w:cs="Times New Roman"/>
+          <w:sz w:val="28"/>
+          <w:szCs w:val="28"/>
+        </w:rPr>
+      </w:pPr>
+      <w:r>
+        <w:rPr>
+          <w:rFonts w:ascii="Times New Roman" w:hAnsi="Times New Roman" w:cs="Times New Roman"/>
+          <w:color w:val="000000"/>
+          <w:spacing w:val="-2"/>
+          <w:sz w:val="28"/>
+          <w:szCs w:val="28"/>
+        </w:rPr>
+        <w:t xml:space="preserve">            (шифр группы)</w:t>
+      </w:r>
+    </w:p>
+    <w:p>
+      <w:pPr>
+        <w:shd w:val="clear" w:color="auto" w:fill="FFFFFF"/>
+        <w:tabs>
+          <w:tab w:val="left" w:leader="underscore" w:pos="7762"/>
+        </w:tabs>
+        <w:spacing w:line="240" w:lineRule="auto"/>
+        <w:rPr>
+          <w:rFonts w:ascii="Times New Roman" w:hAnsi="Times New Roman" w:cs="Times New Roman"/>
+          <w:sz w:val="28"/>
+          <w:szCs w:val="28"/>
+        </w:rPr>
+      </w:pPr>
+      <w:r>
+        <w:rPr>
+          <w:rFonts w:ascii="Times New Roman" w:hAnsi="Times New Roman" w:cs="Times New Roman"/>
+          <w:color w:val="000000"/>
+          <w:spacing w:val="-1"/>
+          <w:sz w:val="28"/>
+          <w:szCs w:val="28"/>
+        </w:rPr>
+        <w:t>Направление</w:t>
+      </w:r>
+      <w:r>
+        <w:rPr>
+          <w:rFonts w:ascii="Times New Roman" w:hAnsi="Times New Roman" w:cs="Times New Roman"/>
+          <w:color w:val="000000"/>
+          <w:sz w:val="28"/>
+          <w:szCs w:val="28"/>
+          <w:u w:val="single"/>
+        </w:rPr>
+        <w:t>09.03.01 — Информатика и вычислительная техника</w:t>
+      </w:r>
+      <w:r>
+        <w:rPr>
+          <w:rFonts w:ascii="Times New Roman" w:hAnsi="Times New Roman" w:cs="Times New Roman"/>
+          <w:color w:val="000000"/>
+          <w:sz w:val="28"/>
+          <w:szCs w:val="28"/>
+          <w:u w:val="single"/>
+        </w:rPr>
+        <w:tab/>
+      </w:r>
+    </w:p>
+    <w:p>
+      <w:pPr>
+        <w:shd w:val="clear" w:color="auto" w:fill="FFFFFF"/>
+        <w:tabs>
+          <w:tab w:val="left" w:pos="3413"/>
+        </w:tabs>
+        <w:spacing w:line="240" w:lineRule="auto"/>
+        <w:rPr>
+          <w:rFonts w:ascii="Times New Roman" w:hAnsi="Times New Roman" w:cs="Times New Roman"/>
+          <w:color w:val="000000"/>
+          <w:spacing w:val="-11"/>
+          <w:sz w:val="28"/>
+          <w:szCs w:val="28"/>
+        </w:rPr>
+      </w:pPr>
+    </w:p>
+    <w:p>
+      <w:pPr>
+        <w:shd w:val="clear" w:color="auto" w:fill="FFFFFF"/>
+        <w:tabs>
+          <w:tab w:val="left" w:pos="3413"/>
+        </w:tabs>
+        <w:spacing w:line="240" w:lineRule="auto"/>
+        <w:rPr>
+          <w:rFonts w:ascii="Times New Roman" w:hAnsi="Times New Roman" w:cs="Times New Roman"/>
+          <w:color w:val="000000"/>
+          <w:spacing w:val="-11"/>
+          <w:sz w:val="28"/>
+          <w:szCs w:val="28"/>
+        </w:rPr>
+      </w:pPr>
+      <w:r>
+        <w:rPr>
+          <w:rFonts w:ascii="Times New Roman" w:hAnsi="Times New Roman" w:cs="Times New Roman"/>
+          <w:color w:val="000000"/>
+          <w:spacing w:val="-11"/>
+          <w:sz w:val="28"/>
+          <w:szCs w:val="28"/>
+        </w:rPr>
+        <w:t>_____________________________________________________________________</w:t>
+      </w:r>
+    </w:p>
+    <w:p>
+      <w:pPr>
+        <w:shd w:val="clear" w:color="auto" w:fill="FFFFFF"/>
+        <w:spacing w:line="240" w:lineRule="auto"/>
+        <w:rPr>
+          <w:rFonts w:ascii="Times New Roman" w:hAnsi="Times New Roman" w:cs="Times New Roman"/>
+          <w:color w:val="000000"/>
+          <w:spacing w:val="-1"/>
+          <w:sz w:val="28"/>
+          <w:szCs w:val="28"/>
+        </w:rPr>
+      </w:pPr>
+    </w:p>
+    <w:p>
+      <w:pPr>
+        <w:shd w:val="clear" w:color="auto" w:fill="FFFFFF"/>
+        <w:spacing w:line="240" w:lineRule="auto"/>
+        <w:rPr>
+          <w:rFonts w:ascii="Times New Roman" w:hAnsi="Times New Roman" w:cs="Times New Roman"/>
+          <w:sz w:val="28"/>
+          <w:szCs w:val="28"/>
+        </w:rPr>
+      </w:pPr>
+      <w:r>
+        <w:rPr>
+          <w:rFonts w:ascii="Times New Roman" w:hAnsi="Times New Roman" w:cs="Times New Roman"/>
+          <w:color w:val="000000"/>
+          <w:spacing w:val="-1"/>
+          <w:sz w:val="28"/>
+          <w:szCs w:val="28"/>
+        </w:rPr>
+        <w:t xml:space="preserve">Руководитель работы      </w:t>
+      </w:r>
+      <w:r>
+        <w:rPr>
+          <w:rFonts w:ascii="Times New Roman" w:hAnsi="Times New Roman" w:cs="Times New Roman"/>
+          <w:color w:val="000000"/>
+          <w:spacing w:val="-1"/>
+          <w:sz w:val="28"/>
+          <w:szCs w:val="28"/>
+          <w:u w:val="single"/>
+        </w:rPr>
+        <w:t xml:space="preserve">О. А. Шабалина   </w:t>
+      </w:r>
+    </w:p>
+    <w:p>
+      <w:pPr>
+        <w:shd w:val="clear" w:color="auto" w:fill="FFFFFF"/>
+        <w:tabs>
+          <w:tab w:val="left" w:pos="6456"/>
+        </w:tabs>
+        <w:spacing w:line="240" w:lineRule="auto"/>
+        <w:rPr>
+          <w:rFonts w:ascii="Times New Roman" w:hAnsi="Times New Roman" w:cs="Times New Roman"/>
+          <w:sz w:val="28"/>
+          <w:szCs w:val="28"/>
+        </w:rPr>
+      </w:pPr>
+      <w:r>
+        <w:rPr>
+          <w:rFonts w:ascii="Times New Roman" w:hAnsi="Times New Roman" w:cs="Times New Roman"/>
+          <w:color w:val="000000"/>
+          <w:spacing w:val="7"/>
+          <w:sz w:val="28"/>
+          <w:szCs w:val="28"/>
+        </w:rPr>
+        <w:t>(подпись и дата подписания)</w:t>
+      </w:r>
+      <w:r>
+        <w:rPr>
+          <w:rFonts w:ascii="Times New Roman" w:hAnsi="Times New Roman" w:cs="Times New Roman"/>
+          <w:color w:val="000000"/>
+          <w:sz w:val="28"/>
+          <w:szCs w:val="28"/>
+        </w:rPr>
+        <w:tab/>
+      </w:r>
+      <w:r>
+        <w:rPr>
+          <w:rFonts w:ascii="Times New Roman" w:hAnsi="Times New Roman" w:cs="Times New Roman"/>
+          <w:color w:val="000000"/>
+          <w:spacing w:val="-2"/>
+          <w:sz w:val="28"/>
+          <w:szCs w:val="28"/>
+        </w:rPr>
+        <w:t>(инициалы и фамилия)</w:t>
+      </w:r>
+    </w:p>
+    <w:p>
+      <w:pPr>
+        <w:shd w:val="clear" w:color="auto" w:fill="FFFFFF"/>
+        <w:spacing w:line="240" w:lineRule="auto"/>
+        <w:rPr>
+          <w:rFonts w:ascii="Times New Roman" w:hAnsi="Times New Roman" w:cs="Times New Roman"/>
+          <w:color w:val="000000"/>
+          <w:spacing w:val="-1"/>
+          <w:sz w:val="28"/>
+          <w:szCs w:val="28"/>
+        </w:rPr>
+      </w:pPr>
+    </w:p>
+    <w:p>
+      <w:pPr>
+        <w:shd w:val="clear" w:color="auto" w:fill="FFFFFF"/>
+        <w:spacing w:line="240" w:lineRule="auto"/>
+        <w:rPr>
+          <w:rFonts w:ascii="Times New Roman" w:hAnsi="Times New Roman" w:cs="Times New Roman"/>
+          <w:color w:val="000000"/>
+          <w:spacing w:val="-1"/>
+          <w:sz w:val="28"/>
+          <w:szCs w:val="28"/>
+        </w:rPr>
+      </w:pPr>
+      <w:r>
+        <w:rPr>
+          <w:rFonts w:ascii="Times New Roman" w:hAnsi="Times New Roman" w:cs="Times New Roman"/>
+          <w:color w:val="000000"/>
+          <w:spacing w:val="-1"/>
+          <w:sz w:val="28"/>
+          <w:szCs w:val="28"/>
+        </w:rPr>
+        <w:t>Консультанты по разделам:</w:t>
+      </w:r>
+    </w:p>
+    <w:p>
+      <w:pPr>
+        <w:shd w:val="clear" w:color="auto" w:fill="FFFFFF"/>
+        <w:spacing w:line="240" w:lineRule="auto"/>
+        <w:rPr>
+          <w:rFonts w:ascii="Times New Roman" w:hAnsi="Times New Roman" w:cs="Times New Roman"/>
+          <w:sz w:val="28"/>
+          <w:szCs w:val="28"/>
+        </w:rPr>
+      </w:pPr>
+      <w:r>
+        <w:rPr>
+          <w:rFonts w:ascii="Times New Roman" w:hAnsi="Times New Roman" w:cs="Times New Roman"/>
+          <w:color w:val="000000"/>
+          <w:spacing w:val="-1"/>
+          <w:sz w:val="28"/>
+          <w:szCs w:val="28"/>
+        </w:rPr>
+        <w:lastRenderedPageBreak/>
+        <w:t>_________________________ _________________    __________________</w:t>
+      </w:r>
+    </w:p>
+    <w:p>
+      <w:pPr>
+        <w:shd w:val="clear" w:color="auto" w:fill="FFFFFF"/>
+        <w:tabs>
+          <w:tab w:val="left" w:pos="4310"/>
+        </w:tabs>
+        <w:spacing w:line="240" w:lineRule="auto"/>
+        <w:rPr>
+          <w:rFonts w:ascii="Times New Roman" w:hAnsi="Times New Roman" w:cs="Times New Roman"/>
+          <w:color w:val="000000"/>
+          <w:spacing w:val="-3"/>
+          <w:sz w:val="28"/>
+          <w:szCs w:val="28"/>
+        </w:rPr>
+      </w:pPr>
+      <w:r>
+        <w:rPr>
+          <w:rFonts w:ascii="Times New Roman" w:hAnsi="Times New Roman" w:cs="Times New Roman"/>
+          <w:color w:val="000000"/>
+          <w:spacing w:val="-2"/>
+          <w:sz w:val="28"/>
+          <w:szCs w:val="28"/>
+        </w:rPr>
+        <w:t xml:space="preserve">                   (краткое наименование раздела)</w:t>
+      </w:r>
+      <w:r>
+        <w:rPr>
+          <w:rFonts w:ascii="Times New Roman" w:hAnsi="Times New Roman" w:cs="Times New Roman"/>
+          <w:color w:val="000000"/>
+          <w:sz w:val="28"/>
+          <w:szCs w:val="28"/>
+        </w:rPr>
+        <w:tab/>
+      </w:r>
+      <w:r>
+        <w:rPr>
+          <w:rFonts w:ascii="Times New Roman" w:hAnsi="Times New Roman" w:cs="Times New Roman"/>
+          <w:color w:val="000000"/>
+          <w:spacing w:val="-3"/>
+          <w:sz w:val="28"/>
+          <w:szCs w:val="28"/>
+        </w:rPr>
+        <w:t>(подпись и дата подписания)                (</w:t>
+      </w:r>
+      <w:r>
+        <w:rPr>
+          <w:rFonts w:ascii="Times New Roman" w:hAnsi="Times New Roman" w:cs="Times New Roman"/>
+          <w:color w:val="000000"/>
+          <w:spacing w:val="-2"/>
+          <w:sz w:val="28"/>
+          <w:szCs w:val="28"/>
+        </w:rPr>
+        <w:t>инициалы и фамилия</w:t>
+      </w:r>
+      <w:r>
+        <w:rPr>
+          <w:rFonts w:ascii="Times New Roman" w:hAnsi="Times New Roman" w:cs="Times New Roman"/>
+          <w:color w:val="000000"/>
+          <w:spacing w:val="-3"/>
+          <w:sz w:val="28"/>
+          <w:szCs w:val="28"/>
+        </w:rPr>
+        <w:t>)</w:t>
+      </w:r>
+    </w:p>
+    <w:p>
+      <w:pPr>
+        <w:shd w:val="clear" w:color="auto" w:fill="FFFFFF"/>
+        <w:spacing w:line="240" w:lineRule="auto"/>
+        <w:rPr>
+          <w:rFonts w:ascii="Times New Roman" w:hAnsi="Times New Roman" w:cs="Times New Roman"/>
+          <w:sz w:val="28"/>
+          <w:szCs w:val="28"/>
+        </w:rPr>
+      </w:pPr>
+      <w:r>
+        <w:rPr>
+          <w:rFonts w:ascii="Times New Roman" w:hAnsi="Times New Roman" w:cs="Times New Roman"/>
+          <w:color w:val="000000"/>
+          <w:spacing w:val="-1"/>
+          <w:sz w:val="28"/>
+          <w:szCs w:val="28"/>
+        </w:rPr>
+        <w:t>_________________________ _________________    __________________</w:t>
+      </w:r>
+    </w:p>
+    <w:p>
+      <w:pPr>
+        <w:shd w:val="clear" w:color="auto" w:fill="FFFFFF"/>
+        <w:tabs>
+          <w:tab w:val="left" w:pos="4310"/>
+        </w:tabs>
+        <w:spacing w:line="240" w:lineRule="auto"/>
+        <w:rPr>
+          <w:rFonts w:ascii="Times New Roman" w:hAnsi="Times New Roman" w:cs="Times New Roman"/>
+          <w:color w:val="000000"/>
+          <w:spacing w:val="-3"/>
+          <w:sz w:val="28"/>
+          <w:szCs w:val="28"/>
+        </w:rPr>
+      </w:pPr>
+      <w:r>
+        <w:rPr>
+          <w:rFonts w:ascii="Times New Roman" w:hAnsi="Times New Roman" w:cs="Times New Roman"/>
+          <w:color w:val="000000"/>
+          <w:spacing w:val="-2"/>
+          <w:sz w:val="28"/>
+          <w:szCs w:val="28"/>
+        </w:rPr>
+        <w:t xml:space="preserve">                   (краткое наименование раздела)</w:t>
+      </w:r>
+      <w:r>
+        <w:rPr>
+          <w:rFonts w:ascii="Times New Roman" w:hAnsi="Times New Roman" w:cs="Times New Roman"/>
+          <w:color w:val="000000"/>
+          <w:sz w:val="28"/>
+          <w:szCs w:val="28"/>
+        </w:rPr>
+        <w:tab/>
+      </w:r>
+      <w:r>
+        <w:rPr>
+          <w:rFonts w:ascii="Times New Roman" w:hAnsi="Times New Roman" w:cs="Times New Roman"/>
+          <w:color w:val="000000"/>
+          <w:spacing w:val="-3"/>
+          <w:sz w:val="28"/>
+          <w:szCs w:val="28"/>
+        </w:rPr>
+        <w:t>(подпись и дата подписания)                (</w:t>
+      </w:r>
+      <w:r>
+        <w:rPr>
+          <w:rFonts w:ascii="Times New Roman" w:hAnsi="Times New Roman" w:cs="Times New Roman"/>
+          <w:color w:val="000000"/>
+          <w:spacing w:val="-2"/>
+          <w:sz w:val="28"/>
+          <w:szCs w:val="28"/>
+        </w:rPr>
+        <w:t>инициалы и фамилия</w:t>
+      </w:r>
+      <w:r>
+        <w:rPr>
+          <w:rFonts w:ascii="Times New Roman" w:hAnsi="Times New Roman" w:cs="Times New Roman"/>
+          <w:color w:val="000000"/>
+          <w:spacing w:val="-3"/>
+          <w:sz w:val="28"/>
+          <w:szCs w:val="28"/>
+        </w:rPr>
+        <w:t>)</w:t>
+      </w:r>
+    </w:p>
+    <w:p>
+      <w:pPr>
+        <w:shd w:val="clear" w:color="auto" w:fill="FFFFFF"/>
+        <w:tabs>
+          <w:tab w:val="left" w:leader="underscore" w:pos="4027"/>
+          <w:tab w:val="left" w:leader="underscore" w:pos="5928"/>
+        </w:tabs>
+        <w:spacing w:line="240" w:lineRule="auto"/>
+        <w:ind w:right="193"/>
+        <w:rPr>
+          <w:rFonts w:ascii="Times New Roman" w:hAnsi="Times New Roman" w:cs="Times New Roman"/>
+          <w:color w:val="000000"/>
+          <w:spacing w:val="4"/>
+          <w:sz w:val="28"/>
+          <w:szCs w:val="28"/>
+        </w:rPr>
+      </w:pPr>
+    </w:p>
+    <w:p>
+      <w:pPr>
+        <w:shd w:val="clear" w:color="auto" w:fill="FFFFFF"/>
+        <w:tabs>
+          <w:tab w:val="left" w:leader="underscore" w:pos="4027"/>
+          <w:tab w:val="left" w:leader="underscore" w:pos="5928"/>
+        </w:tabs>
+        <w:spacing w:line="240" w:lineRule="auto"/>
+        <w:ind w:right="193"/>
+        <w:rPr>
+          <w:rFonts w:ascii="Times New Roman" w:hAnsi="Times New Roman" w:cs="Times New Roman"/>
+          <w:color w:val="000000"/>
+          <w:spacing w:val="4"/>
+          <w:sz w:val="28"/>
+          <w:szCs w:val="28"/>
+          <w:u w:val="single"/>
+        </w:rPr>
+      </w:pPr>
+      <w:proofErr w:type="spellStart"/>
+      <w:r>
+        <w:rPr>
+          <w:rFonts w:ascii="Times New Roman" w:hAnsi="Times New Roman" w:cs="Times New Roman"/>
+          <w:color w:val="000000"/>
+          <w:spacing w:val="4"/>
+          <w:sz w:val="28"/>
+          <w:szCs w:val="28"/>
+        </w:rPr>
+        <w:t>Нормоконтролер</w:t>
+      </w:r>
+      <w:proofErr w:type="spellEnd"/>
+      <w:r>
+        <w:rPr>
+          <w:rFonts w:ascii="Times New Roman" w:hAnsi="Times New Roman" w:cs="Times New Roman"/>
+          <w:color w:val="000000"/>
+          <w:spacing w:val="4"/>
+          <w:sz w:val="28"/>
+          <w:szCs w:val="28"/>
+        </w:rPr>
+        <w:t>_____________________                     ______________</w:t>
+      </w:r>
+    </w:p>
+    <w:p>
+      <w:pPr>
+        <w:spacing w:line="240" w:lineRule="auto"/>
+        <w:jc w:val="center"/>
+        <w:rPr>
+          <w:rFonts w:ascii="Times New Roman" w:hAnsi="Times New Roman" w:cs="Times New Roman"/>
+          <w:sz w:val="28"/>
+          <w:szCs w:val="28"/>
+        </w:rPr>
+      </w:pPr>
+    </w:p>
+    <w:p>
+      <w:pPr>
+        <w:spacing w:line="240" w:lineRule="auto"/>
+        <w:jc w:val="center"/>
+        <w:rPr>
+          <w:rFonts w:ascii="Times New Roman" w:hAnsi="Times New Roman" w:cs="Times New Roman"/>
+          <w:sz w:val="28"/>
+          <w:szCs w:val="28"/>
+        </w:rPr>
+      </w:pPr>
+    </w:p>
+    <w:p>
+      <w:pPr>
+        <w:spacing w:line="240" w:lineRule="auto"/>
+        <w:jc w:val="center"/>
+        <w:rPr>
+          <w:rFonts w:ascii="Times New Roman" w:hAnsi="Times New Roman" w:cs="Times New Roman"/>
+          <w:sz w:val="28"/>
+          <w:szCs w:val="28"/>
+        </w:rPr>
+      </w:pPr>
+    </w:p>
+    <w:p>
+      <w:pPr>
+        <w:spacing w:line="240" w:lineRule="auto"/>
+        <w:jc w:val="center"/>
+        <w:rPr>
+          <w:rFonts w:ascii="Times New Roman" w:hAnsi="Times New Roman" w:cs="Times New Roman"/>
+          <w:sz w:val="28"/>
+          <w:szCs w:val="28"/>
+        </w:rPr>
+      </w:pPr>
+    </w:p>
+    <w:p>
+      <w:pPr>
+        <w:spacing w:line="240" w:lineRule="auto"/>
+        <w:jc w:val="center"/>
+        <w:rPr>
+          <w:rFonts w:ascii="Times New Roman" w:hAnsi="Times New Roman" w:cs="Times New Roman"/>
+          <w:sz w:val="28"/>
+          <w:szCs w:val="28"/>
+        </w:rPr>
+      </w:pPr>
+    </w:p>
+    <w:p>
+      <w:pPr>
+        <w:spacing w:line="240" w:lineRule="auto"/>
+        <w:jc w:val="center"/>
+        <w:rPr>
+          <w:rFonts w:ascii="Times New Roman" w:hAnsi="Times New Roman" w:cs="Times New Roman"/>
+          <w:sz w:val="28"/>
+          <w:szCs w:val="28"/>
+        </w:rPr>
+      </w:pPr>
+    </w:p>
+    <w:p>
+      <w:pPr>
+        <w:spacing w:line="240" w:lineRule="auto"/>
+        <w:jc w:val="center"/>
+        <w:rPr>
+          <w:rFonts w:ascii="Times New Roman" w:hAnsi="Times New Roman" w:cs="Times New Roman"/>
+          <w:sz w:val="28"/>
+          <w:szCs w:val="28"/>
+        </w:rPr>
+      </w:pPr>
+      <w:r>
+        <w:rPr>
+          <w:rFonts w:ascii="Times New Roman" w:hAnsi="Times New Roman" w:cs="Times New Roman"/>
+          <w:sz w:val="28"/>
+          <w:szCs w:val="28"/>
+        </w:rPr>
+        <w:t>Волгоград 2019</w:t>
+      </w:r>
+      <w:bookmarkEnd w:id="1"/>
+    </w:p>
+    <w:p>
+      <w:pPr>
+        <w:rPr>
+          <w:rFonts w:ascii="Times New Roman" w:hAnsi="Times New Roman" w:cs="Times New Roman"/>
+          <w:sz w:val="28"/>
+          <w:szCs w:val="28"/>
+        </w:rPr>
+      </w:pPr>
+      <w:r>
+        <w:rPr>
+          <w:rFonts w:ascii="Times New Roman" w:hAnsi="Times New Roman" w:cs="Times New Roman"/>
+          <w:sz w:val="28"/>
+          <w:szCs w:val="28"/>
+        </w:rPr>
+        <w:br w:type="page"/>
+      </w:r>
+    </w:p>
+    <w:p>
+      <w:pPr>
+        <w:rPr>
+          <w:rFonts w:ascii="Times New Roman" w:hAnsi="Times New Roman" w:cs="Times New Roman"/>
+          <w:sz w:val="28"/>
+          <w:szCs w:val="28"/>
+        </w:rPr>
+      </w:pPr>
+      <w:r>
+        <w:rPr>
+          <w:rFonts w:ascii="Times New Roman" w:hAnsi="Times New Roman" w:cs="Times New Roman"/>
+          <w:sz w:val="28"/>
+          <w:szCs w:val="28"/>
+        </w:rPr>
+        <w:lastRenderedPageBreak/>
         <w:t>Введение</w:t>
       </w:r>
     </w:p>
@@ -1694,7 +2944,6 @@
         </w:rPr>
         <w:t>твенные параметры и поведение. Для построения маршрута пространство формализуется в виде графа</w:t>
       </w:r>
-      <w:proofErr w:type="gramStart"/>
       <w:r>
         <w:rPr>
           <w:rFonts w:ascii="Times New Roman" w:hAnsi="Times New Roman" w:cs="Times New Roman"/>
@@ -1703,7 +2952,6 @@
         </w:rPr>
         <w:t>.</w:t>
       </w:r>
-      <w:proofErr w:type="gramEnd"/>
       <w:r>
         <w:rPr>
           <w:rFonts w:ascii="Times New Roman" w:hAnsi="Times New Roman" w:cs="Times New Roman"/>
@@ -2880,7 +4128,6 @@
           <w:rFonts w:ascii="Times New Roman" w:hAnsi="Times New Roman" w:cs="Times New Roman"/>
           <w:sz w:val="28"/>
           <w:szCs w:val="28"/>
-          <w:lang w:val="en-US"/>
         </w:rPr>
       </w:pPr>
       <w:r>
@@ -2920,7 +4167,6 @@
           <w:rFonts w:ascii="Times New Roman" w:hAnsi="Times New Roman" w:cs="Times New Roman"/>
           <w:sz w:val="28"/>
           <w:szCs w:val="28"/>
-          <w:lang w:val="en-US"/>
         </w:rPr>
         <w:t>1</w:t>
       </w:r>
@@ -2937,27 +4183,16 @@
           <w:rFonts w:ascii="Times New Roman" w:hAnsi="Times New Roman" w:cs="Times New Roman"/>
           <w:sz w:val="28"/>
           <w:szCs w:val="28"/>
-          <w:lang w:val="en-US"/>
         </w:rPr>
         <w:t xml:space="preserve">1 – </w:t>
       </w:r>
-      <w:proofErr w:type="gramStart"/>
-      <w:r>
-        <w:rPr>
-          <w:rFonts w:ascii="Times New Roman" w:hAnsi="Times New Roman" w:cs="Times New Roman"/>
-          <w:sz w:val="28"/>
-          <w:szCs w:val="28"/>
-        </w:rPr>
-        <w:t>название</w:t>
-      </w:r>
-      <w:proofErr w:type="gramEnd"/>
-      <w:r>
-        <w:rPr>
-          <w:rFonts w:ascii="Times New Roman" w:hAnsi="Times New Roman" w:cs="Times New Roman"/>
-          <w:sz w:val="28"/>
-          <w:szCs w:val="28"/>
-        </w:rPr>
-        <w:t xml:space="preserve"> системы…</w:t>
+      <w:r>
+        <w:rPr>
+          <w:rFonts w:ascii="Times New Roman" w:hAnsi="Times New Roman" w:cs="Times New Roman"/>
+          <w:sz w:val="28"/>
+          <w:szCs w:val="28"/>
+        </w:rPr>
+        <w:t>название системы…</w:t>
       </w:r>
     </w:p>
     <w:p>
@@ -7561,6 +8796,34 @@
       <w:sz w:val="48"/>
       <w:szCs w:val="48"/>
       <w:lang w:eastAsia="ru-RU"/>
+    </w:rPr>
+  </w:style>
+  <w:style w:type="paragraph" w:customStyle="1" w:styleId="4">
+    <w:name w:val="Стиль4"/>
+    <w:basedOn w:val="a"/>
+    <w:link w:val="40"/>
+    <w:qFormat/>
+    <w:rsid w:val="00C34126"/>
+    <w:pPr>
+      <w:spacing w:after="0" w:line="360" w:lineRule="auto"/>
+      <w:ind w:firstLine="709"/>
+      <w:jc w:val="both"/>
+    </w:pPr>
+    <w:rPr>
+      <w:rFonts w:ascii="Times New Roman" w:hAnsi="Times New Roman" w:cs="Times New Roman"/>
+      <w:sz w:val="28"/>
+      <w:szCs w:val="28"/>
+    </w:rPr>
+  </w:style>
+  <w:style w:type="character" w:customStyle="1" w:styleId="40">
+    <w:name w:val="Стиль4 Знак"/>
+    <w:basedOn w:val="a0"/>
+    <w:link w:val="4"/>
+    <w:rsid w:val="00C34126"/>
+    <w:rPr>
+      <w:rFonts w:ascii="Times New Roman" w:hAnsi="Times New Roman" w:cs="Times New Roman"/>
+      <w:sz w:val="28"/>
+      <w:szCs w:val="28"/>
     </w:rPr>
   </w:style>
 </w:styles>

</xml_diff>